<commit_message>
[Modified]: Mockup viewdetail 2
</commit_message>
<xml_diff>
--- a/Báo Cáo/Mockup/Airline/ST-90.docx
+++ b/Báo Cáo/Mockup/Airline/ST-90.docx
@@ -346,7 +346,7 @@
     </w:p>
     <w:p>
       <w:pPr>
-        <w:pStyle w:val="ListParagraph"/>
+        <w:pStyle w:val="oancuaDanhsach"/>
         <w:numPr>
           <w:ilvl w:val="0"/>
           <w:numId w:val="1"/>
@@ -368,7 +368,7 @@
     </w:p>
     <w:p>
       <w:pPr>
-        <w:pStyle w:val="ListParagraph"/>
+        <w:pStyle w:val="oancuaDanhsach"/>
         <w:numPr>
           <w:ilvl w:val="0"/>
           <w:numId w:val="1"/>
@@ -407,7 +407,7 @@
     </w:p>
     <w:p>
       <w:pPr>
-        <w:pStyle w:val="ListParagraph"/>
+        <w:pStyle w:val="oancuaDanhsach"/>
         <w:numPr>
           <w:ilvl w:val="0"/>
           <w:numId w:val="1"/>
@@ -445,7 +445,7 @@
     </w:p>
     <w:p>
       <w:pPr>
-        <w:pStyle w:val="ListParagraph"/>
+        <w:pStyle w:val="oancuaDanhsach"/>
         <w:numPr>
           <w:ilvl w:val="0"/>
           <w:numId w:val="1"/>
@@ -475,7 +475,7 @@
     </w:p>
     <w:p>
       <w:pPr>
-        <w:pStyle w:val="ListParagraph"/>
+        <w:pStyle w:val="oancuaDanhsach"/>
         <w:numPr>
           <w:ilvl w:val="0"/>
           <w:numId w:val="1"/>
@@ -507,7 +507,7 @@
     </w:p>
     <w:p>
       <w:pPr>
-        <w:pStyle w:val="ListParagraph"/>
+        <w:pStyle w:val="oancuaDanhsach"/>
         <w:numPr>
           <w:ilvl w:val="0"/>
           <w:numId w:val="1"/>
@@ -531,7 +531,7 @@
     </w:p>
     <w:p>
       <w:pPr>
-        <w:pStyle w:val="ListParagraph"/>
+        <w:pStyle w:val="oancuaDanhsach"/>
         <w:numPr>
           <w:ilvl w:val="0"/>
           <w:numId w:val="1"/>
@@ -561,6 +561,7 @@
           <w:rFonts w:ascii="Times New Roman" w:hAnsi="Times New Roman" w:cs="Times New Roman"/>
           <w:b/>
           <w:bCs/>
+          <w:noProof/>
           <w:sz w:val="26"/>
           <w:szCs w:val="26"/>
         </w:rPr>
@@ -653,7 +654,7 @@
     </w:p>
     <w:p>
       <w:pPr>
-        <w:pStyle w:val="ListParagraph"/>
+        <w:pStyle w:val="oancuaDanhsach"/>
         <w:numPr>
           <w:ilvl w:val="0"/>
           <w:numId w:val="2"/>
@@ -739,26 +740,18 @@
         </w:rPr>
         <w:lastRenderedPageBreak/>
         <w:drawing>
-          <wp:anchor distT="0" distB="0" distL="114300" distR="114300" simplePos="0" relativeHeight="251664384" behindDoc="1" locked="0" layoutInCell="1" allowOverlap="1" wp14:anchorId="718F9990" wp14:editId="3233A030">
+          <wp:anchor distT="0" distB="0" distL="114300" distR="114300" simplePos="0" relativeHeight="251666432" behindDoc="0" locked="0" layoutInCell="1" allowOverlap="1" wp14:anchorId="0BE855B0" wp14:editId="48164B87">
             <wp:simplePos x="0" y="0"/>
-            <wp:positionH relativeFrom="column">
-              <wp:posOffset>-220980</wp:posOffset>
+            <wp:positionH relativeFrom="margin">
+              <wp:align>right</wp:align>
             </wp:positionH>
             <wp:positionV relativeFrom="paragraph">
-              <wp:posOffset>38100</wp:posOffset>
+              <wp:posOffset>1676400</wp:posOffset>
             </wp:positionV>
-            <wp:extent cx="6591300" cy="3926205"/>
+            <wp:extent cx="381000" cy="480060"/>
             <wp:effectExtent l="0" t="0" r="0" b="0"/>
-            <wp:wrapTight wrapText="bothSides">
-              <wp:wrapPolygon edited="0">
-                <wp:start x="0" y="0"/>
-                <wp:lineTo x="0" y="21485"/>
-                <wp:lineTo x="21538" y="21485"/>
-                <wp:lineTo x="21538" y="0"/>
-                <wp:lineTo x="0" y="0"/>
-              </wp:wrapPolygon>
-            </wp:wrapTight>
-            <wp:docPr id="4" name="Picture 4"/>
+            <wp:wrapNone/>
+            <wp:docPr id="7" name="Hình ảnh 7" descr="Ảnh có chứa văn bản&#10;&#10;Mô tả được tạo tự động"/>
             <wp:cNvGraphicFramePr>
               <a:graphicFrameLocks xmlns:a="http://schemas.openxmlformats.org/drawingml/2006/main" noChangeAspect="1"/>
             </wp:cNvGraphicFramePr>
@@ -766,11 +759,75 @@
               <a:graphicData uri="http://schemas.openxmlformats.org/drawingml/2006/picture">
                 <pic:pic xmlns:pic="http://schemas.openxmlformats.org/drawingml/2006/picture">
                   <pic:nvPicPr>
-                    <pic:cNvPr id="1" name=""/>
+                    <pic:cNvPr id="7" name="Hình ảnh 7" descr="Ảnh có chứa văn bản&#10;&#10;Mô tả được tạo tự động"/>
+                    <pic:cNvPicPr/>
+                  </pic:nvPicPr>
+                  <pic:blipFill rotWithShape="1">
+                    <a:blip r:embed="rId7">
+                      <a:extLst>
+                        <a:ext uri="{28A0092B-C50C-407E-A947-70E740481C1C}">
+                          <a14:useLocalDpi xmlns:a14="http://schemas.microsoft.com/office/drawing/2010/main" val="0"/>
+                        </a:ext>
+                      </a:extLst>
+                    </a:blip>
+                    <a:srcRect l="18571" t="11428" r="57619" b="33187"/>
+                    <a:stretch/>
+                  </pic:blipFill>
+                  <pic:spPr bwMode="auto">
+                    <a:xfrm>
+                      <a:off x="0" y="0"/>
+                      <a:ext cx="381000" cy="480060"/>
+                    </a:xfrm>
+                    <a:prstGeom prst="rect">
+                      <a:avLst/>
+                    </a:prstGeom>
+                    <a:ln>
+                      <a:noFill/>
+                    </a:ln>
+                    <a:extLst>
+                      <a:ext uri="{53640926-AAD7-44D8-BBD7-CCE9431645EC}">
+                        <a14:shadowObscured xmlns:a14="http://schemas.microsoft.com/office/drawing/2010/main"/>
+                      </a:ext>
+                    </a:extLst>
+                  </pic:spPr>
+                </pic:pic>
+              </a:graphicData>
+            </a:graphic>
+            <wp14:sizeRelH relativeFrom="margin">
+              <wp14:pctWidth>0</wp14:pctWidth>
+            </wp14:sizeRelH>
+            <wp14:sizeRelV relativeFrom="margin">
+              <wp14:pctHeight>0</wp14:pctHeight>
+            </wp14:sizeRelV>
+          </wp:anchor>
+        </w:drawing>
+      </w:r>
+      <w:r>
+        <w:rPr>
+          <w:rFonts w:ascii="Times New Roman" w:hAnsi="Times New Roman" w:cs="Times New Roman"/>
+          <w:b/>
+          <w:bCs/>
+          <w:noProof/>
+          <w:sz w:val="26"/>
+          <w:szCs w:val="26"/>
+        </w:rPr>
+        <w:drawing>
+          <wp:inline distT="0" distB="0" distL="0" distR="0" wp14:anchorId="6F59DBD6" wp14:editId="1A223DA8">
+            <wp:extent cx="5943600" cy="5029200"/>
+            <wp:effectExtent l="0" t="0" r="0" b="0"/>
+            <wp:docPr id="8" name="Hình ảnh 8" descr="Ảnh có chứa văn bản&#10;&#10;Mô tả được tạo tự động"/>
+            <wp:cNvGraphicFramePr>
+              <a:graphicFrameLocks xmlns:a="http://schemas.openxmlformats.org/drawingml/2006/main" noChangeAspect="1"/>
+            </wp:cNvGraphicFramePr>
+            <a:graphic xmlns:a="http://schemas.openxmlformats.org/drawingml/2006/main">
+              <a:graphicData uri="http://schemas.openxmlformats.org/drawingml/2006/picture">
+                <pic:pic xmlns:pic="http://schemas.openxmlformats.org/drawingml/2006/picture">
+                  <pic:nvPicPr>
+                    <pic:cNvPr id="8" name="Hình ảnh 8" descr="Ảnh có chứa văn bản&#10;&#10;Mô tả được tạo tự động"/>
                     <pic:cNvPicPr/>
                   </pic:nvPicPr>
                   <pic:blipFill>
-                    <a:blip r:embed="rId7">
+                    <a:blip r:embed="rId8">
                       <a:extLst>
                         <a:ext uri="{28A0092B-C50C-407E-A947-70E740481C1C}">
                           <a14:useLocalDpi xmlns:a14="http://schemas.microsoft.com/office/drawing/2010/main" val="0"/>
@@ -784,7 +841,7 @@
                   <pic:spPr>
                     <a:xfrm>
                       <a:off x="0" y="0"/>
-                      <a:ext cx="6591300" cy="3926205"/>
+                      <a:ext cx="5943600" cy="5029200"/>
                     </a:xfrm>
                     <a:prstGeom prst="rect">
                       <a:avLst/>
@@ -793,13 +850,7 @@
                 </pic:pic>
               </a:graphicData>
             </a:graphic>
-            <wp14:sizeRelH relativeFrom="margin">
-              <wp14:pctWidth>0</wp14:pctWidth>
-            </wp14:sizeRelH>
-            <wp14:sizeRelV relativeFrom="margin">
-              <wp14:pctHeight>0</wp14:pctHeight>
-            </wp14:sizeRelV>
-          </wp:anchor>
+          </wp:inline>
         </w:drawing>
       </w:r>
     </w:p>
@@ -914,7 +965,107 @@
           <w:sz w:val="26"/>
           <w:szCs w:val="26"/>
         </w:rPr>
-        <w:t xml:space="preserve">(3) </w:t>
+        <w:t>(</w:t>
+      </w:r>
+      <w:r>
+        <w:rPr>
+          <w:rFonts w:ascii="Times New Roman" w:hAnsi="Times New Roman" w:cs="Times New Roman"/>
+          <w:sz w:val="26"/>
+          <w:szCs w:val="26"/>
+        </w:rPr>
+        <w:t>3</w:t>
+      </w:r>
+      <w:r>
+        <w:rPr>
+          <w:rFonts w:ascii="Times New Roman" w:hAnsi="Times New Roman" w:cs="Times New Roman"/>
+          <w:sz w:val="26"/>
+          <w:szCs w:val="26"/>
+        </w:rPr>
+        <w:t xml:space="preserve">) </w:t>
+      </w:r>
+      <w:r>
+        <w:rPr>
+          <w:rFonts w:ascii="Times New Roman" w:hAnsi="Times New Roman" w:cs="Times New Roman"/>
+          <w:sz w:val="26"/>
+          <w:szCs w:val="26"/>
+        </w:rPr>
+        <w:t>Loại hãng hàng không</w:t>
+      </w:r>
+    </w:p>
+    <w:p>
+      <w:pPr>
+        <w:ind w:left="360"/>
+        <w:rPr>
+          <w:rFonts w:ascii="Times New Roman" w:hAnsi="Times New Roman" w:cs="Times New Roman"/>
+          <w:sz w:val="26"/>
+          <w:szCs w:val="26"/>
+        </w:rPr>
+      </w:pPr>
+      <w:r>
+        <w:rPr>
+          <w:rFonts w:ascii="Times New Roman" w:hAnsi="Times New Roman" w:cs="Times New Roman"/>
+          <w:sz w:val="26"/>
+          <w:szCs w:val="26"/>
+        </w:rPr>
+        <w:t>(</w:t>
+      </w:r>
+      <w:r>
+        <w:rPr>
+          <w:rFonts w:ascii="Times New Roman" w:hAnsi="Times New Roman" w:cs="Times New Roman"/>
+          <w:sz w:val="26"/>
+          <w:szCs w:val="26"/>
+        </w:rPr>
+        <w:t>4</w:t>
+      </w:r>
+      <w:r>
+        <w:rPr>
+          <w:rFonts w:ascii="Times New Roman" w:hAnsi="Times New Roman" w:cs="Times New Roman"/>
+          <w:sz w:val="26"/>
+          <w:szCs w:val="26"/>
+        </w:rPr>
+        <w:t xml:space="preserve">) </w:t>
+      </w:r>
+      <w:r>
+        <w:rPr>
+          <w:rFonts w:ascii="Times New Roman" w:hAnsi="Times New Roman" w:cs="Times New Roman"/>
+          <w:sz w:val="26"/>
+          <w:szCs w:val="26"/>
+        </w:rPr>
+        <w:t>Ngày bán</w:t>
+      </w:r>
+    </w:p>
+    <w:p>
+      <w:pPr>
+        <w:ind w:left="360"/>
+        <w:rPr>
+          <w:rFonts w:ascii="Times New Roman" w:hAnsi="Times New Roman" w:cs="Times New Roman"/>
+          <w:sz w:val="26"/>
+          <w:szCs w:val="26"/>
+        </w:rPr>
+      </w:pPr>
+      <w:r>
+        <w:rPr>
+          <w:rFonts w:ascii="Times New Roman" w:hAnsi="Times New Roman" w:cs="Times New Roman"/>
+          <w:sz w:val="26"/>
+          <w:szCs w:val="26"/>
+        </w:rPr>
+        <w:t>(</w:t>
+      </w:r>
+      <w:r>
+        <w:rPr>
+          <w:rFonts w:ascii="Times New Roman" w:hAnsi="Times New Roman" w:cs="Times New Roman"/>
+          <w:sz w:val="26"/>
+          <w:szCs w:val="26"/>
+        </w:rPr>
+        <w:t>5</w:t>
+      </w:r>
+      <w:r>
+        <w:rPr>
+          <w:rFonts w:ascii="Times New Roman" w:hAnsi="Times New Roman" w:cs="Times New Roman"/>
+          <w:sz w:val="26"/>
+          <w:szCs w:val="26"/>
+        </w:rPr>
+        <w:t xml:space="preserve">) </w:t>
       </w:r>
       <w:r>
         <w:rPr>
@@ -950,7 +1101,23 @@
           <w:sz w:val="26"/>
           <w:szCs w:val="26"/>
         </w:rPr>
-        <w:t>chỉ cần ấn nút “Thoát” (4) để thoát khỏi màn hình xem chi tiết này .</w:t>
+        <w:t>chỉ cần ấn nút “Thoát” (</w:t>
+      </w:r>
+      <w:r>
+        <w:rPr>
+          <w:rFonts w:ascii="Times New Roman" w:hAnsi="Times New Roman" w:cs="Times New Roman"/>
+          <w:sz w:val="26"/>
+          <w:szCs w:val="26"/>
+        </w:rPr>
+        <w:t>6</w:t>
+      </w:r>
+      <w:r>
+        <w:rPr>
+          <w:rFonts w:ascii="Times New Roman" w:hAnsi="Times New Roman" w:cs="Times New Roman"/>
+          <w:sz w:val="26"/>
+          <w:szCs w:val="26"/>
+        </w:rPr>
+        <w:t>) để thoát khỏi màn hình xem chi tiết này .</w:t>
       </w:r>
     </w:p>
     <w:p/>
@@ -1596,18 +1763,18 @@
     <w:lsdException w:name="Unresolved Mention" w:semiHidden="1" w:unhideWhenUsed="1"/>
     <w:lsdException w:name="Smart Link" w:semiHidden="1" w:unhideWhenUsed="1"/>
   </w:latentStyles>
-  <w:style w:type="paragraph" w:default="1" w:styleId="Normal">
+  <w:style w:type="paragraph" w:default="1" w:styleId="Binhthng">
     <w:name w:val="Normal"/>
     <w:qFormat/>
     <w:rsid w:val="00E73C93"/>
   </w:style>
-  <w:style w:type="character" w:default="1" w:styleId="DefaultParagraphFont">
+  <w:style w:type="character" w:default="1" w:styleId="Phngmcinhcuaoanvn">
     <w:name w:val="Default Paragraph Font"/>
     <w:uiPriority w:val="1"/>
     <w:semiHidden/>
     <w:unhideWhenUsed/>
   </w:style>
-  <w:style w:type="table" w:default="1" w:styleId="TableNormal">
+  <w:style w:type="table" w:default="1" w:styleId="BangThngthng">
     <w:name w:val="Normal Table"/>
     <w:uiPriority w:val="99"/>
     <w:semiHidden/>
@@ -1622,15 +1789,15 @@
       </w:tblCellMar>
     </w:tblPr>
   </w:style>
-  <w:style w:type="numbering" w:default="1" w:styleId="NoList">
+  <w:style w:type="numbering" w:default="1" w:styleId="Khngco">
     <w:name w:val="No List"/>
     <w:uiPriority w:val="99"/>
     <w:semiHidden/>
     <w:unhideWhenUsed/>
   </w:style>
-  <w:style w:type="paragraph" w:styleId="ListParagraph">
+  <w:style w:type="paragraph" w:styleId="oancuaDanhsach">
     <w:name w:val="List Paragraph"/>
-    <w:basedOn w:val="Normal"/>
+    <w:basedOn w:val="Binhthng"/>
     <w:uiPriority w:val="34"/>
     <w:qFormat/>
     <w:rsid w:val="00E73C93"/>
@@ -1638,6 +1805,74 @@
       <w:ind w:left="720"/>
       <w:contextualSpacing/>
     </w:pPr>
+  </w:style>
+  <w:style w:type="character" w:styleId="ThamchiuChuthich">
+    <w:name w:val="annotation reference"/>
+    <w:basedOn w:val="Phngmcinhcuaoanvn"/>
+    <w:uiPriority w:val="99"/>
+    <w:semiHidden/>
+    <w:unhideWhenUsed/>
+    <w:rsid w:val="00D94D61"/>
+    <w:rPr>
+      <w:sz w:val="16"/>
+      <w:szCs w:val="16"/>
+    </w:rPr>
+  </w:style>
+  <w:style w:type="paragraph" w:styleId="VnbanChuthich">
+    <w:name w:val="annotation text"/>
+    <w:basedOn w:val="Binhthng"/>
+    <w:link w:val="VnbanChuthichChar"/>
+    <w:uiPriority w:val="99"/>
+    <w:semiHidden/>
+    <w:unhideWhenUsed/>
+    <w:rsid w:val="00D94D61"/>
+    <w:pPr>
+      <w:spacing w:line="240" w:lineRule="auto"/>
+    </w:pPr>
+    <w:rPr>
+      <w:sz w:val="20"/>
+      <w:szCs w:val="20"/>
+    </w:rPr>
+  </w:style>
+  <w:style w:type="character" w:customStyle="1" w:styleId="VnbanChuthichChar">
+    <w:name w:val="Văn bản Chú thích Char"/>
+    <w:basedOn w:val="Phngmcinhcuaoanvn"/>
+    <w:link w:val="VnbanChuthich"/>
+    <w:uiPriority w:val="99"/>
+    <w:semiHidden/>
+    <w:rsid w:val="00D94D61"/>
+    <w:rPr>
+      <w:sz w:val="20"/>
+      <w:szCs w:val="20"/>
+    </w:rPr>
+  </w:style>
+  <w:style w:type="paragraph" w:styleId="ChuChuthich">
+    <w:name w:val="annotation subject"/>
+    <w:basedOn w:val="VnbanChuthich"/>
+    <w:next w:val="VnbanChuthich"/>
+    <w:link w:val="ChuChuthichChar"/>
+    <w:uiPriority w:val="99"/>
+    <w:semiHidden/>
+    <w:unhideWhenUsed/>
+    <w:rsid w:val="00D94D61"/>
+    <w:rPr>
+      <w:b/>
+      <w:bCs/>
+    </w:rPr>
+  </w:style>
+  <w:style w:type="character" w:customStyle="1" w:styleId="ChuChuthichChar">
+    <w:name w:val="Chủ đề Chú thích Char"/>
+    <w:basedOn w:val="VnbanChuthichChar"/>
+    <w:link w:val="ChuChuthich"/>
+    <w:uiPriority w:val="99"/>
+    <w:semiHidden/>
+    <w:rsid w:val="00D94D61"/>
+    <w:rPr>
+      <w:b/>
+      <w:bCs/>
+      <w:sz w:val="20"/>
+      <w:szCs w:val="20"/>
+    </w:rPr>
   </w:style>
 </w:styles>
 </file>

</xml_diff>